<commit_message>
include the new Github link
</commit_message>
<xml_diff>
--- a/manuscript/main.docx
+++ b/manuscript/main.docx
@@ -34,42 +34,7 @@
           <w:sz w:val="24"/>
           <w:szCs w:val="24"/>
         </w:rPr>
-        <w:t xml:space="preserve">Accurate forecasts of ambulance demand are crucial inputs when planning and deploying staff and fleet. Such demand forecasts are required at </w:t>
-      </w:r>
-      <w:r>
-        <w:rPr>
-          <w:sz w:val="24"/>
-          <w:szCs w:val="24"/>
-        </w:rPr>
-        <w:t>national, regional, and sub-regional levels, and must take account of the nature of incidents and their priorities. These forecasts are often generated independently by different teams within the organization. As a result, forecasts at different levels may</w:t>
-      </w:r>
-      <w:r>
-        <w:rPr>
-          <w:sz w:val="24"/>
-          <w:szCs w:val="24"/>
-        </w:rPr>
-        <w:t xml:space="preserve"> be inconsistent, resulting in conflicting decisions and a lack of coherent coordination in the service. To address this issue, we exploit the hierarchical and grouped structure of the demand time series and apply forecast reconciliation methods to generat</w:t>
-      </w:r>
-      <w:r>
-        <w:rPr>
-          <w:sz w:val="24"/>
-          <w:szCs w:val="24"/>
-        </w:rPr>
-        <w:t>e both point and probabilistic forecasts that are coherent and use all the available data at all levels of disaggregation. The methods are applied to daily incident data from an ambulance service in Great Britain, from October 2015 to July 2019, disaggrega</w:t>
-      </w:r>
-      <w:r>
-        <w:rPr>
-          <w:sz w:val="24"/>
-          <w:szCs w:val="24"/>
-        </w:rPr>
-        <w:t>ted by nature of incident, priority, managing health board, and control area. We use an ensemble of forecasting models and show that the resulting forecasts are better than any individual forecasting model. We validate the forecasting approach using time s</w:t>
-      </w:r>
-      <w:r>
-        <w:rPr>
-          <w:sz w:val="24"/>
-          <w:szCs w:val="24"/>
-        </w:rPr>
-        <w:t>eries cross validation.</w:t>
+        <w:t>Accurate forecasts of ambulance demand are crucial inputs when planning and deploying staff and fleet. Such demand forecasts are required at national, regional, and sub-regional levels, and must take account of the nature of incidents and their priorities. These forecasts are often generated independently by different teams within the organization. As a result, forecasts at different levels may be inconsistent, resulting in conflicting decisions and a lack of coherent coordination in the service. To address this issue, we exploit the hierarchical and grouped structure of the demand time series and apply forecast reconciliation methods to generate both point and probabilistic forecasts that are coherent and use all the available data at all levels of disaggregation. The methods are applied to daily incident data from an ambulance service in Great Britain, from October 2015 to July 2019, disaggregated by nature of incident, priority, managing health board, and control area. We use an ensemble of forecasting models and show that the resulting forecasts are better than any individual forecasting model. We validate the forecasting approach using time series cross validation.</w:t>
       </w:r>
     </w:p>
     <w:p>
@@ -98,13 +63,7 @@
         <w:jc w:val="both"/>
       </w:pPr>
       <w:r>
-        <w:t>A failure to match available resources to demand in Emergency Medical Services (EMS) results in patient flow problems, with serious consequences for patients, staff, and the entire care system (Ekström et al. 2015; R</w:t>
-      </w:r>
-      <w:r>
-        <w:t>ostami-Tabar and Ziel 2022). Demand forecasting in EMS helps service planners to avoid the mismatch, potentially providing massive savings in costs and lives, and leading to better patient outcomes. Accurate daily demand forecasting enables planners and de</w:t>
-      </w:r>
-      <w:r>
-        <w:t>cision-makers to manage resources to meet anticipated patients, reconfigure units, and redeploy staff and vehicles as necessary.</w:t>
+        <w:t>A failure to match available resources to demand in Emergency Medical Services (EMS) results in patient flow problems, with serious consequences for patients, staff, and the entire care system (Ekström et al. 2015; Rostami-Tabar and Ziel 2022). Demand forecasting in EMS helps service planners to avoid the mismatch, potentially providing massive savings in costs and lives, and leading to better patient outcomes. Accurate daily demand forecasting enables planners and decision-makers to manage resources to meet anticipated patients, reconfigure units, and redeploy staff and vehicles as necessary.</w:t>
       </w:r>
     </w:p>
     <w:p>
@@ -113,22 +72,7 @@
         <w:jc w:val="both"/>
       </w:pPr>
       <w:r>
-        <w:t>Demand forecasts at EMS are typically required at multiple levels of an organization to inform various planning and decision-ma</w:t>
-      </w:r>
-      <w:r>
-        <w:t>king processes (Hulshof et al. 2012). There are some planning processes at the national level (strategic and long-term) such as workforce resource planning and budgeting; sub-national, regional, or healthcare level (tactical and medium-term) such as tempor</w:t>
-      </w:r>
-      <w:r>
-        <w:t>ary capacity expansions, resource sharing, and staff-shift scheduling; and hospital or station level (operational and short-term) such as planning rosters for staff and ambulance deployment. Demand forecasts might also be required at different levels for a</w:t>
-      </w:r>
-      <w:r>
-        <w:t xml:space="preserve"> specific area of interest such as the nature of demand or the priority level. Moreover, the time series data in EMS has an inherent hierarchical and grouped structure to support such forecasting requirements. Demand for emergency medical services at the c</w:t>
-      </w:r>
-      <w:r>
-        <w:t>ountry level can be disaggregated in a geographical hierarchy into sub-national, regions, health boards, and stations/hospitals, or divided into groups such as the nature of incidents or demand priority. Therefore, using forecasting methodologies that acco</w:t>
-      </w:r>
-      <w:r>
-        <w:t>unt for hierarchical and/or grouped structures of time series in EMS is a natural fit.</w:t>
+        <w:t>Demand forecasts at EMS are typically required at multiple levels of an organization to inform various planning and decision-making processes (Hulshof et al. 2012). There are some planning processes at the national level (strategic and long-term) such as workforce resource planning and budgeting; sub-national, regional, or healthcare level (tactical and medium-term) such as temporary capacity expansions, resource sharing, and staff-shift scheduling; and hospital or station level (operational and short-term) such as planning rosters for staff and ambulance deployment. Demand forecasts might also be required at different levels for a specific area of interest such as the nature of demand or the priority level. Moreover, the time series data in EMS has an inherent hierarchical and grouped structure to support such forecasting requirements. Demand for emergency medical services at the country level can be disaggregated in a geographical hierarchy into sub-national, regions, health boards, and stations/hospitals, or divided into groups such as the nature of incidents or demand priority. Therefore, using forecasting methodologies that account for hierarchical and/or grouped structures of time series in EMS is a natural fit.</w:t>
       </w:r>
     </w:p>
     <w:p>
@@ -145,23 +89,11 @@
       </w:r>
       <w:proofErr w:type="gramEnd"/>
       <w:r>
-        <w:t xml:space="preserve"> studies dedicated to forecasting for EMS (Shi, Rostami-Tabar, and Gartner 2022; Gul and Celik 2020; Ibrahim et al. 2016; Wargon et al.</w:t>
-      </w:r>
-      <w:r>
-        <w:t xml:space="preserve"> 2009), the </w:t>
+        <w:t xml:space="preserve"> studies dedicated to forecasting for EMS (Shi, Rostami-Tabar, and Gartner 2022; Gul and Celik 2020; Ibrahim et al. 2016; Wargon et al. 2009), the </w:t>
       </w:r>
       <w:r>
         <w:lastRenderedPageBreak/>
-        <w:t xml:space="preserve">hierarchical data structure has been largely ignored, and the main focus has been on producing independent (base) forecasts at a single level. Generating independent forecasts can result in a lack of consistency and coordination, and therefore </w:t>
-      </w:r>
-      <w:r>
-        <w:t>leads to less effective planning and decision making. With hierarchical forecasting, plans at any level are based on coherent forecasts and therefore can be aligned. Implementing and sustaining improvements in EMS require alignments and coordination betwee</w:t>
-      </w:r>
-      <w:r>
-        <w:t>n different stakeholders, without which teams operate in isolation leading to conflicts, duplication work, rework, or work that runs counter to the overall goal to improve the quality of delivery service. Hierarchical forecasting framework can be used as a</w:t>
-      </w:r>
-      <w:r>
-        <w:t xml:space="preserve"> tool to improve coordination between teams across the care services at the national, sub-national, </w:t>
+        <w:t xml:space="preserve">hierarchical data structure has been largely ignored, and the main focus has been on producing independent (base) forecasts at a single level. Generating independent forecasts can result in a lack of consistency and coordination, and therefore leads to less effective planning and decision making. With hierarchical forecasting, plans at any level are based on coherent forecasts and therefore can be aligned. Implementing and sustaining improvements in EMS require alignments and coordination between different stakeholders, without which teams operate in isolation leading to conflicts, duplication work, rework, or work that runs counter to the overall goal to improve the quality of delivery service. Hierarchical forecasting framework can be used as a tool to improve coordination between teams across the care services at the national, sub-national, </w:t>
       </w:r>
       <w:r>
         <w:t>regional,</w:t>
@@ -173,10 +105,7 @@
         <w:t>forecasts but</w:t>
       </w:r>
       <w:r>
-        <w:t xml:space="preserve"> are usually also more accurate than the indepen</w:t>
-      </w:r>
-      <w:r>
-        <w:t>dent (base) forecasts (R. J. Hyndman et al. 2011). To our knowledge, there has been no previous research involving hierarchical and grouped forecasting in the entire field of forecasting for healthcare management.</w:t>
+        <w:t xml:space="preserve"> are usually also more accurate than the independent (base) forecasts (R. J. Hyndman et al. 2011). To our knowledge, there has been no previous research involving hierarchical and grouped forecasting in the entire field of forecasting for healthcare management.</w:t>
       </w:r>
     </w:p>
     <w:p>
@@ -185,13 +114,7 @@
         <w:jc w:val="both"/>
       </w:pPr>
       <w:r>
-        <w:t>In this paper, we address this gap by inve</w:t>
-      </w:r>
-      <w:r>
-        <w:t>stigating the application of hierarchical forecasting approaches in the EMS using daily time series of attended incidents from 2015 to 2020 in a major ambulance service in Great Britain. The data has hierarchical and grouped structures, with hierarchies at</w:t>
-      </w:r>
-      <w:r>
-        <w:t xml:space="preserve"> the national, control (</w:t>
+        <w:t>In this paper, we address this gap by investigating the application of hierarchical forecasting approaches in the EMS using daily time series of attended incidents from 2015 to 2020 in a major ambulance service in Great Britain. The data has hierarchical and grouped structures, with hierarchies at the national, control (</w:t>
       </w:r>
       <w:proofErr w:type="gramStart"/>
       <w:r>
@@ -199,22 +122,7 @@
       </w:r>
       <w:proofErr w:type="gramEnd"/>
       <w:r>
-        <w:t xml:space="preserve"> sub-national), and health board (i.e. regional) levels, as well as groups by priority and nature of incidents. We produce consistent point forecasts and forecast distributions for all levels, which is critical for an effective </w:t>
-      </w:r>
-      <w:r>
-        <w:t xml:space="preserve">planning and associated risk management. We compare the point and probabilistic forecast accuracy of the independent forecasts, bottom-up and optimal reconciliation approaches. We first generate independent/base forecasts using Exponential Smoothing State </w:t>
-      </w:r>
-      <w:r>
-        <w:t xml:space="preserve">Space (ETS), Poisson regression using Generalized Linear Model (GLM) and tscount (TSGLM), a simple empirical distribution and an ensemble method, followed by applying bottom-up and optimal reconciliation approaches. Forecast performance is assessed by the </w:t>
-      </w:r>
-      <w:r>
-        <w:t>Mean Absolute Scaled Error (MASE) and Mean Squared Scaled Error (MSSE) for point forecasts and Continuous Ranked Probability Scores (CRPS) for the probabilistic forecasts. This paper complies with reproducibility principles (Stodden and Miguez 2013; Boylan</w:t>
-      </w:r>
-      <w:r>
-        <w:t xml:space="preserve"> et al. 2015). We provide the R codes for the proposed models and benchmarks. Therefore, they can be applied to any healthcare service (e.g., emergency department, primary or social care) subject to the time series having a hierarchical and/or grouped stru</w:t>
-      </w:r>
-      <w:r>
-        <w:t>cture.</w:t>
+        <w:t> sub-national), and health board (i.e. regional) levels, as well as groups by priority and nature of incidents. We produce consistent point forecasts and forecast distributions for all levels, which is critical for an effective planning and associated risk management. We compare the point and probabilistic forecast accuracy of the independent forecasts, bottom-up and optimal reconciliation approaches. We first generate independent/base forecasts using Exponential Smoothing State Space (ETS), Poisson regression using Generalized Linear Model (GLM) and tscount (TSGLM), a simple empirical distribution and an ensemble method, followed by applying bottom-up and optimal reconciliation approaches. Forecast performance is assessed by the Mean Absolute Scaled Error (MASE) and Mean Squared Scaled Error (MSSE) for point forecasts and Continuous Ranked Probability Scores (CRPS) for the probabilistic forecasts. This paper complies with reproducibility principles (Stodden and Miguez 2013; Boylan et al. 2015). We provide the R codes for the proposed models and benchmarks. Therefore, they can be applied to any healthcare service (e.g., emergency department, primary or social care) subject to the time series having a hierarchical and/or grouped structure.</w:t>
       </w:r>
     </w:p>
     <w:p>
@@ -245,10 +153,7 @@
         </w:r>
       </w:hyperlink>
       <w:r>
-        <w:t>, we pr</w:t>
-      </w:r>
-      <w:r>
-        <w:t xml:space="preserve">esent the experiment design describing the data set, forecasting methods and forecast evaluation metrics. In </w:t>
+        <w:t xml:space="preserve">, we present the experiment design describing the data set, forecasting methods and forecast evaluation metrics. In </w:t>
       </w:r>
       <w:hyperlink w:anchor="sec-htc">
         <w:r>
@@ -259,10 +164,7 @@
         </w:r>
       </w:hyperlink>
       <w:r>
-        <w:t>, we discuss the hierarchical time series forecasting approaches to generate both point and probabilistic fo</w:t>
-      </w:r>
-      <w:r>
-        <w:t xml:space="preserve">recasts. In </w:t>
+        <w:t xml:space="preserve">, we discuss the hierarchical time series forecasting approaches to generate both point and probabilistic forecasts. In </w:t>
       </w:r>
       <w:hyperlink w:anchor="sec-results">
         <w:r>
@@ -315,10 +217,7 @@
         <w:jc w:val="both"/>
       </w:pPr>
       <w:r>
-        <w:t>Emergency medical servic</w:t>
-      </w:r>
-      <w:r>
-        <w:t xml:space="preserve">es (EMS) are a critical component in the delivery of urgent medical care to communities. An effective service delivery requires accurate resource planning that generally relies on demand forecasts at operational, </w:t>
+        <w:t xml:space="preserve">Emergency medical services (EMS) are a critical component in the delivery of urgent medical care to communities. An effective service delivery requires accurate resource planning that generally relies on demand forecasts at operational, </w:t>
       </w:r>
       <w:r>
         <w:t>tactical,</w:t>
@@ -333,42 +232,23 @@
         <w:jc w:val="both"/>
       </w:pPr>
       <w:r>
-        <w:t>There is a s</w:t>
-      </w:r>
-      <w:r>
-        <w:t>ubstantial number of studies on the application of time series forecasting in the Emergency Medical Services. For example, Ibrahim et al. (2016) provide an extensive review of the models used in forecasting call volume arrivals. Another important area is r</w:t>
-      </w:r>
-      <w:r>
-        <w:t xml:space="preserve">elated to forecasting ambulance demand. Although the definition of demand might not be always clearly stated, this is typically referring to a situation where a physical resource has been deployed to respond to an incident. This might be also called </w:t>
+        <w:t xml:space="preserve">There is a substantial number of studies on the application of time series forecasting in the Emergency Medical Services. For example, Ibrahim et al. (2016) provide an extensive review of the models used in forecasting call volume arrivals. Another important area is related to forecasting ambulance demand. Although the definition of demand might not be always clearly stated, this is typically referring to a situation where a physical resource has been deployed to respond to an incident. This might be also called </w:t>
       </w:r>
       <w:r>
         <w:rPr>
           <w:i/>
           <w:iCs/>
         </w:rPr>
-        <w:t>attend</w:t>
-      </w:r>
-      <w:r>
-        <w:rPr>
-          <w:i/>
-          <w:iCs/>
-        </w:rPr>
-        <w:t>ed incidents</w:t>
-      </w:r>
-      <w:r>
-        <w:t>. Another demand related variable is verified incidents; these are all incidents that require an action: either by sending a physical vehicle, responding via the Clinical Support Desk, requesting an external provider to respond to it, or forwar</w:t>
-      </w:r>
-      <w:r>
-        <w:t xml:space="preserve">ding it to other channels such as police, </w:t>
+        <w:t>attended incidents</w:t>
+      </w:r>
+      <w:r>
+        <w:t xml:space="preserve">. Another demand related variable is verified incidents; these are all incidents that require an action: either by sending a physical vehicle, responding via the Clinical Support Desk, requesting an external provider to respond to it, or forwarding it to other channels such as police, </w:t>
       </w:r>
       <w:r>
         <w:t>firefighters,</w:t>
       </w:r>
       <w:r>
-        <w:t xml:space="preserve"> or general practitioners. Our study is aligned with this stream of literature. Another similar area that has received considerable attention is Emergency Department forecasting; we refer interested rea</w:t>
-      </w:r>
-      <w:r>
-        <w:t>ders to Shi, Rostami-Tabar, and Gartner (2022), Gul and Celik (2020), and Wargon et al. (2009) for extensive reviews of the relevant literature. In this section, we provide a brief review of studies on forecasting ambulance demand in EMS.</w:t>
+        <w:t xml:space="preserve"> or general practitioners. Our study is aligned with this stream of literature. Another similar area that has received considerable attention is Emergency Department forecasting; we refer interested readers to Shi, Rostami-Tabar, and Gartner (2022), Gul and Celik (2020), and Wargon et al. (2009) for extensive reviews of the relevant literature. In this section, we provide a brief review of studies on forecasting ambulance demand in EMS.</w:t>
       </w:r>
     </w:p>
     <w:p>
@@ -377,16 +257,7 @@
         <w:jc w:val="both"/>
       </w:pPr>
       <w:r>
-        <w:t>There are general</w:t>
-      </w:r>
-      <w:r>
-        <w:t>ly two main streams of research related to forecasting ambulance demand in EMS: (i) the first stream focuses on the application of time series methods and regression approaches to forecasting aggregate ambulance demand (Vile et al. 2012; Sasaki et al. 2010</w:t>
-      </w:r>
-      <w:r>
-        <w:t>); and (ii) the second stream considers forecasting EMS demand in finer temporal and geographical granularities by employing temporal-spatial prediction methods (Zhou and Matteson 2016; Zhou 2016). The focus of our study is related to the first stream of r</w:t>
-      </w:r>
-      <w:r>
-        <w:t>esearch.</w:t>
+        <w:t>There are generally two main streams of research related to forecasting ambulance demand in EMS: (i) the first stream focuses on the application of time series methods and regression approaches to forecasting aggregate ambulance demand (Vile et al. 2012; Sasaki et al. 2010); and (ii) the second stream considers forecasting EMS demand in finer temporal and geographical granularities by employing temporal-spatial prediction methods (Zhou and Matteson 2016; Zhou 2016). The focus of our study is related to the first stream of research.</w:t>
       </w:r>
     </w:p>
     <w:p>
@@ -395,13 +266,7 @@
         <w:jc w:val="both"/>
       </w:pPr>
       <w:r>
-        <w:t>Sasaki et al. (2010) develop a multivariable regression model to estimate future EMS demands. In addition to the historical demand, the population census for different age groups and counts of the number of companies employing more than five peopl</w:t>
-      </w:r>
-      <w:r>
-        <w:t>e are included in the regression. The census variables describe groups who are more likely to need an ambulance. A stepwise ordinary least squares regression analysis is used for estimating the parameter and generating forecasts. The only performance measu</w:t>
-      </w:r>
-      <w:r>
-        <w:t xml:space="preserve">re reported in this study is </w:t>
+        <w:t xml:space="preserve">Sasaki et al. (2010) develop a multivariable regression model to estimate future EMS demands. In addition to the historical demand, the population census for different age groups and counts of the number of companies employing more than five people are included in the regression. The census variables describe groups who are more likely to need an ambulance. A stepwise ordinary least squares regression analysis is used for estimating the parameter and generating forecasts. The only performance measure reported in this study is </w:t>
       </w:r>
       <m:oMath>
         <m:sSup>
@@ -437,16 +302,7 @@
         <w:t>rigorous,</w:t>
       </w:r>
       <w:r>
-        <w:t xml:space="preserve"> and the study is not reproducible. Vile et al. (2012) explore using a Singular Spectrum Analy</w:t>
-      </w:r>
-      <w:r>
-        <w:t>sis (SSA) method to generate forecasts of the EMS demand at the national level for 7-day, 14-day, 21-day, and 28-day forecast horizons using data provided by an ambulance service in Great Britain. The performance of this approach is compared to Auto-Regres</w:t>
-      </w:r>
-      <w:r>
-        <w:t>sive Integrated Moving Average (ARIMA) and Holt-Winters time series methods using Root Mean Squared Error (RMSE). They concluded that point forecasts generated by SSA are more accurate for longer-term, but that ARIMA and Holt-Winters performance is superio</w:t>
-      </w:r>
-      <w:r>
-        <w:t xml:space="preserve">r for shorter-term horizons. Vile et al. (2016) further develop a decision support system to integrate forecasts </w:t>
+        <w:t xml:space="preserve"> and the study is not reproducible. Vile et al. (2012) explore using a Singular Spectrum Analysis (SSA) method to generate forecasts of the EMS demand at the national level for 7-day, 14-day, 21-day, and 28-day forecast horizons using data provided by an ambulance service in Great Britain. The performance of this approach is compared to Auto-Regressive Integrated Moving Average (ARIMA) and Holt-Winters time series methods using Root Mean Squared Error (RMSE). They concluded that point forecasts generated by SSA are more accurate for longer-term, but that ARIMA and Holt-Winters performance is superior for shorter-term horizons. Vile et al. (2016) further develop a decision support system to integrate forecasts </w:t>
       </w:r>
       <w:r>
         <w:lastRenderedPageBreak/>
@@ -458,19 +314,13 @@
       </w:r>
       <w:proofErr w:type="gramEnd"/>
       <w:r>
-        <w:t xml:space="preserve"> the performance of forecasting methods based on utility measures such as cos</w:t>
-      </w:r>
-      <w:r>
-        <w:t xml:space="preserve">t, resource utilization and response time. The tool contains options that allow generating forecasts at various levels of </w:t>
+        <w:t xml:space="preserve"> the performance of forecasting methods based on utility measures such as cost, resource utilization and response time. The tool contains options that allow generating forecasts at various levels of </w:t>
       </w:r>
       <w:r>
         <w:t>granularity;</w:t>
       </w:r>
       <w:r>
-        <w:t xml:space="preserve"> however, it ignores the structure of the hierarchical and grouped relationships, preventing aligned decision making and c</w:t>
-      </w:r>
-      <w:r>
-        <w:t>oordination.</w:t>
+        <w:t xml:space="preserve"> however, it ignores the structure of the hierarchical and grouped relationships, preventing aligned decision making and coordination.</w:t>
       </w:r>
     </w:p>
     <w:p>
@@ -509,10 +359,7 @@
         </m:sSup>
       </m:oMath>
       <w:r>
-        <w:t xml:space="preserve"> spatial regions and 1-hr time intervals using total incidents in Oslo, Norway, from 1 January 2015 to 11 February 2019. The</w:t>
-      </w:r>
-      <w:r>
-        <w:t xml:space="preserve">y used multi-layer perceptron (MLP) and long short-term memory (LSTM) models to forecast the EMS </w:t>
+        <w:t xml:space="preserve"> spatial regions and 1-hr time intervals using total incidents in Oslo, Norway, from 1 January 2015 to 11 February 2019. They used multi-layer perceptron (MLP) and long short-term memory (LSTM) models to forecast the EMS </w:t>
       </w:r>
       <w:proofErr w:type="gramStart"/>
       <w:r>
@@ -520,13 +367,7 @@
       </w:r>
       <w:proofErr w:type="gramEnd"/>
       <w:r>
-        <w:t xml:space="preserve"> compare the results to simple aggregation methods and baselines. The point forecast accuracy is evaluated using Mean Absolute Error (MAE) and Mean </w:t>
-      </w:r>
-      <w:r>
-        <w:t xml:space="preserve">Squared Error (MSE), and the forecast distribution is measured by Categorical Cross-Entropy. They found that Neural Network models performed better in producing point forecasts, while a distribution baseline method based on the spatial distribution of the </w:t>
-      </w:r>
-      <w:r>
-        <w:t>incidents across all time steps provided more accurate forecast distributions. Zhou (2016) proposed three methods based on Gaussian mixture models, kernel density estimation, and kernel warping to predict hourly data 4 weeks ahead for a 1km</w:t>
+        <w:t xml:space="preserve"> compare the results to simple aggregation methods and baselines. The point forecast accuracy is evaluated using Mean Absolute Error (MAE) and Mean Squared Error (MSE), and the forecast distribution is measured by Categorical Cross-Entropy. They found that Neural Network models performed better in producing point forecasts, while a distribution baseline method based on the spatial distribution of the incidents across all time steps provided more accurate forecast distributions. Zhou (2016) proposed three methods based on Gaussian mixture models, kernel density estimation, and kernel warping to predict hourly data 4 weeks ahead for a 1km</w:t>
       </w:r>
       <m:oMath>
         <m:sSup>
@@ -556,22 +397,7 @@
         </m:sSup>
       </m:oMath>
       <w:r>
-        <w:t xml:space="preserve"> spatial regio</w:t>
-      </w:r>
-      <w:r>
-        <w:t>n. Two years of incidents from Toronto, Canada (years 2007 and 2008 with 391,296 events) and Melbourne, Australia (years 2011 and 2012 with 696,975 events) were used to build the model and examine the performance on test data using mean negative log-likeli</w:t>
-      </w:r>
-      <w:r>
-        <w:t>hood. They show that forecasts generated by the proposed methods were significantly more accurate than the current industry practice (a simple averaging formula). Grekousis and Liu (2019) investigated the combination of spatial analysis methods with data m</w:t>
-      </w:r>
-      <w:r>
-        <w:t>ining techniques based on an improved Hungarian algorithm and a MLP neural network to identify the most likely locations of future emergency events. The proposed approach was tested using data from 2851 events attended by the EMS in Athens, Greece, over 24</w:t>
-      </w:r>
-      <w:r>
-        <w:t xml:space="preserve"> weeks. They showed that 23% of real emergency events lie within 50 meters of the predicted ones and nearly 70% of the real emergency events lie no further than 150 meters away, which is rather accurate given the granularity of the problem at the city leve</w:t>
-      </w:r>
-      <w:r>
-        <w:t>l.</w:t>
+        <w:t xml:space="preserve"> spatial region. Two years of incidents from Toronto, Canada (years 2007 and 2008 with 391,296 events) and Melbourne, Australia (years 2011 and 2012 with 696,975 events) were used to build the model and examine the performance on test data using mean negative log-likelihood. They show that forecasts generated by the proposed methods were significantly more accurate than the current industry practice (a simple averaging formula). Grekousis and Liu (2019) investigated the combination of spatial analysis methods with data mining techniques based on an improved Hungarian algorithm and a MLP neural network to identify the most likely locations of future emergency events. The proposed approach was tested using data from 2851 events attended by the EMS in Athens, Greece, over 24 weeks. They showed that 23% of real emergency events lie within 50 meters of the predicted ones and nearly 70% of the real emergency events lie no further than 150 meters away, which is rather accurate given the granularity of the problem at the city level.</w:t>
       </w:r>
     </w:p>
     <w:p>
@@ -600,13 +426,7 @@
         <w:jc w:val="both"/>
       </w:pPr>
       <w:r>
-        <w:t>Current studies ignore the inherent hierarchical and/or grouped structure of the time seri</w:t>
-      </w:r>
-      <w:r>
-        <w:t>es data, and the relationship between series at different levels of hierarchy. This may result in incoherent forecasts leading to misaligned planning and decision making. While the hierarchical forecasting methodology has been developed and applied in vari</w:t>
-      </w:r>
-      <w:r>
-        <w:t>ous domains over the past 10 years (Panagiotelis et al. 2022), it has never been explored in this area.</w:t>
+        <w:t>Current studies ignore the inherent hierarchical and/or grouped structure of the time series data, and the relationship between series at different levels of hierarchy. This may result in incoherent forecasts leading to misaligned planning and decision making. While the hierarchical forecasting methodology has been developed and applied in various domains over the past 10 years (Panagiotelis et al. 2022), it has never been explored in this area.</w:t>
       </w:r>
     </w:p>
     <w:p>
@@ -618,10 +438,7 @@
         <w:jc w:val="both"/>
       </w:pPr>
       <w:r>
-        <w:t>Current research is mainly concerned with generating point forecasts at a single level of hierarchy. There is a lack of studies considering the entire f</w:t>
-      </w:r>
-      <w:r>
-        <w:t>orecast distribution of daily ambulance demand for the whole hierarchy to inform the decision-making process and to better represent the uncertainty of future demand, providing a risk management tool for planners.</w:t>
+        <w:t>Current research is mainly concerned with generating point forecasts at a single level of hierarchy. There is a lack of studies considering the entire forecast distribution of daily ambulance demand for the whole hierarchy to inform the decision-making process and to better represent the uncertainty of future demand, providing a risk management tool for planners.</w:t>
       </w:r>
     </w:p>
     <w:p>
@@ -634,10 +451,7 @@
       </w:pPr>
       <w:r>
         <w:lastRenderedPageBreak/>
-        <w:t>Reproducibility is still a major challenge</w:t>
-      </w:r>
-      <w:r>
-        <w:t xml:space="preserve"> in EMS forecasting, as it is unlikely that any reader can reproduce prior studies without the help of the authors of those papers.</w:t>
+        <w:t>Reproducibility is still a major challenge in EMS forecasting, as it is unlikely that any reader can reproduce prior studies without the help of the authors of those papers.</w:t>
       </w:r>
     </w:p>
     <w:p>
@@ -649,13 +463,7 @@
         <w:jc w:val="both"/>
       </w:pPr>
       <w:r>
-        <w:t xml:space="preserve">Another limitation is related to the generated forecasts not being on the sample space of non-negative counts. Since actual </w:t>
-      </w:r>
-      <w:r>
-        <w:t>ambulance counts cannot be negative or non-integer, ambulance demand forecast distributions should reflect the data. Of course, point forecasts represent means, so they should be non-negative, but may be non-integer. While this might not be an issue when p</w:t>
-      </w:r>
-      <w:r>
-        <w:t>roducing forecasts at a single level, producing non-negative count forecasts in a hierarchical/grouped structure is challenging and requires further investigation in the future.</w:t>
+        <w:t>Another limitation is related to the generated forecasts not being on the sample space of non-negative counts. Since actual ambulance counts cannot be negative or non-integer, ambulance demand forecast distributions should reflect the data. Of course, point forecasts represent means, so they should be non-negative, but may be non-integer. While this might not be an issue when producing forecasts at a single level, producing non-negative count forecasts in a hierarchical/grouped structure is challenging and requires further investigation in the future.</w:t>
       </w:r>
     </w:p>
     <w:p>
@@ -664,10 +472,7 @@
         <w:jc w:val="both"/>
       </w:pPr>
       <w:r>
-        <w:t>This paper concerns the problem of hierarchical forecasting in EMS and generat</w:t>
-      </w:r>
-      <w:r>
-        <w:t>es and evaluates both point and probabilistic forecast across different levels of the hierarchy, hence addressing some important gaps identified in the literature.</w:t>
+        <w:t>This paper concerns the problem of hierarchical forecasting in EMS and generates and evaluates both point and probabilistic forecast across different levels of the hierarchy, hence addressing some important gaps identified in the literature.</w:t>
       </w:r>
     </w:p>
     <w:p>
@@ -697,10 +502,7 @@
         <w:jc w:val="both"/>
       </w:pPr>
       <w:r>
-        <w:t>Planners in the ambulance service work with a planning horizon of 6 week</w:t>
-      </w:r>
-      <w:r>
-        <w:t xml:space="preserve">s. That is, planning is generally frozen for the next 42 days, so any forecasts will only affect plans for the </w:t>
+        <w:t xml:space="preserve">Planners in the ambulance service work with a planning horizon of 6 weeks. That is, planning is generally frozen for the next 42 days, so any forecasts will only affect plans for the </w:t>
       </w:r>
       <w:proofErr w:type="gramStart"/>
       <w:r>
@@ -749,10 +551,7 @@
         </m:r>
       </m:oMath>
       <w:r>
-        <w:t xml:space="preserve"> days ahead, with performance evaluation assessed</w:t>
-      </w:r>
-      <w:r>
-        <w:t xml:space="preserve"> based on the last 42 days and not the whole forecast period. The forecasts are produced for various training and test sets using time series cross-validation (R. J. Hyndman and Athanasopoulos 2021).</w:t>
+        <w:t xml:space="preserve"> days ahead, with performance evaluation assessed based on the last 42 days and not the whole forecast period. The forecasts are produced for various training and test sets using time series cross-validation (R. J. Hyndman and Athanasopoulos 2021).</w:t>
       </w:r>
     </w:p>
     <w:p>
@@ -761,10 +560,7 @@
         <w:jc w:val="both"/>
       </w:pPr>
       <w:r>
-        <w:t>In the following section, we discuss the dataset, descri</w:t>
-      </w:r>
-      <w:r>
-        <w:t>be the forecasting methods used to generate base forecasts, and present the point and probabilistic accuracy measures.</w:t>
+        <w:t>In the following section, we discuss the dataset, describe the forecasting methods used to generate base forecasts, and present the point and probabilistic accuracy measures.</w:t>
       </w:r>
     </w:p>
     <w:p>
@@ -793,10 +589,7 @@
         <w:jc w:val="both"/>
       </w:pPr>
       <w:r>
-        <w:t>The dataset used in this study is from a major ambulance service in Great Britain. It contains information relating to the daily number of attended incidents from 1 October 2015 to 31 July 2019, disaggregated by nature of incidents, priority, the health bo</w:t>
-      </w:r>
-      <w:r>
-        <w:t xml:space="preserve">ard managing the service and the control area (or region). </w:t>
+        <w:t xml:space="preserve">The dataset used in this study is from a major ambulance service in Great Britain. It contains information relating to the daily number of attended incidents from 1 October 2015 to 31 July 2019, disaggregated by nature of incidents, priority, the health board managing the service and the control area (or region). </w:t>
       </w:r>
       <w:hyperlink w:anchor="fig-hierarchy">
         <w:r>
@@ -818,10 +611,7 @@
         </w:r>
       </w:hyperlink>
       <w:r>
-        <w:t xml:space="preserve"> illustrates the nested hierarchical </w:t>
-      </w:r>
-      <w:r>
-        <w:t xml:space="preserve">structure based on control area and health board and </w:t>
+        <w:t xml:space="preserve"> illustrates the nested hierarchical structure based on control area and health board and </w:t>
       </w:r>
       <w:hyperlink w:anchor="fig-hierarchy-2">
         <w:r>
@@ -1038,10 +828,7 @@
                   </w:r>
                   <w:proofErr w:type="gramEnd"/>
                   <w:r>
-                    <w:t> Red, Amber &amp; Green) and the natur</w:t>
-                  </w:r>
-                  <w:r>
-                    <w:t>e of attended incident (i.e. there are 35 different nature of incidents including chest pain, breathing problems, heart attack, stroke, and so on). The symbol * refers to the crossed attributes between hierarchical and grouped levels.</w:t>
+                    <w:t> Red, Amber &amp; Green) and the nature of attended incident (i.e. there are 35 different nature of incidents including chest pain, breathing problems, heart attack, stroke, and so on). The symbol * refers to the crossed attributes between hierarchical and grouped levels.</w:t>
                   </w:r>
                 </w:p>
               </w:tc>
@@ -1063,10 +850,7 @@
         <w:jc w:val="both"/>
       </w:pPr>
       <w:r>
-        <w:t>Figure 1: The hier</w:t>
-      </w:r>
-      <w:r>
-        <w:t>archical and grouped structure of attended incidents (ambulance demand).</w:t>
+        <w:t>Figure 1: The hierarchical and grouped structure of attended incidents (ambulance demand).</w:t>
       </w:r>
     </w:p>
     <w:p>
@@ -1091,13 +875,7 @@
       </w:r>
       <w:proofErr w:type="gramEnd"/>
       <w:r>
-        <w:t xml:space="preserve"> of series at each level. At the top level, we have the total attended incidents f</w:t>
-      </w:r>
-      <w:r>
-        <w:t>or the country. We can split these total attended incidents by control area, by health board, by priority or by nature of incident. There are 3 control areas breakdown by 7 local health boards. Attended incident data are categorized into 3 priority classes</w:t>
-      </w:r>
-      <w:r>
-        <w:t xml:space="preserve"> of red, </w:t>
+        <w:t xml:space="preserve"> of series at each level. At the top level, we have the total attended incidents for the country. We can split these total attended incidents by control area, by health board, by priority or by nature of incident. There are 3 control areas breakdown by 7 local health boards. Attended incident data are categorized into 3 priority classes of red, </w:t>
       </w:r>
       <w:r>
         <w:t>amber,</w:t>
@@ -1113,10 +891,7 @@
       </w:pPr>
       <w:bookmarkStart w:id="6" w:name="tbl-hierarchy"/>
       <w:r>
-        <w:t>Table 1: Number of time series in each level for the hi</w:t>
-      </w:r>
-      <w:r>
-        <w:t>erarchical &amp; grouped structure of attended incidents</w:t>
+        <w:t>Table 1: Number of time series in each level for the hierarchical &amp; grouped structure of attended incidents</w:t>
       </w:r>
     </w:p>
     <w:tbl>
@@ -1581,10 +1356,7 @@
       </w:r>
       <w:proofErr w:type="gramEnd"/>
       <w:r>
-        <w:t xml:space="preserve"> are some series showing strong trends and/o</w:t>
-      </w:r>
-      <w:r>
-        <w:t xml:space="preserve">r seasonality, corresponding to series at the higher levels of the hierarchy. </w:t>
+        <w:t xml:space="preserve"> are some series showing strong trends and/or seasonality, corresponding to series at the higher levels of the hierarchy. </w:t>
       </w:r>
       <w:proofErr w:type="gramStart"/>
       <w:r>
@@ -1592,10 +1364,7 @@
       </w:r>
       <w:proofErr w:type="gramEnd"/>
       <w:r>
-        <w:t xml:space="preserve"> series show low trend and seasonality. These are time series belonging to the bottom series, series related to the nature of incidents for a given control, health</w:t>
-      </w:r>
-      <w:r>
-        <w:t xml:space="preserve"> board and priority level. Bottom series are dominated by noise with little or no systematic patterns.</w:t>
+        <w:t xml:space="preserve"> series show low trend and seasonality. These are time series belonging to the bottom series, series related to the nature of incidents for a given control, health board and priority level. Bottom series are dominated by noise with little or no systematic patterns.</w:t>
       </w:r>
     </w:p>
     <w:tbl>
@@ -1685,10 +1454,7 @@
         <w:jc w:val="both"/>
       </w:pPr>
       <w:r>
-        <w:t xml:space="preserve">In addition to displaying the trend and seasonality features, we </w:t>
-      </w:r>
-      <w:r>
-        <w:t xml:space="preserve">also visualize few time series at various levels of the aggregation. </w:t>
+        <w:t xml:space="preserve">In addition to displaying the trend and seasonality features, we also visualize few time series at various levels of the aggregation. </w:t>
       </w:r>
       <w:hyperlink w:anchor="fig-dataviz2">
         <w:r>
@@ -1705,17 +1471,11 @@
         <w:t>seasonality,</w:t>
       </w:r>
       <w:r>
-        <w:t xml:space="preserve"> and noise. For example, some series depict seasonality and trend, whereas some other s</w:t>
-      </w:r>
-      <w:r>
-        <w:t xml:space="preserve">eries report low volume of attended incidents and entropy, making them more volatile and difficult to forecast. At the level on nature of incidents combined </w:t>
+        <w:t xml:space="preserve"> and noise. For example, some series depict seasonality and trend, whereas some other series report low volume of attended incidents and entropy, making them more volatile and difficult to forecast. At the level on nature of incidents combined </w:t>
       </w:r>
       <w:r>
         <w:lastRenderedPageBreak/>
-        <w:t>with categories of other levels, there are many series that contain zeros with low counts. As such,</w:t>
-      </w:r>
-      <w:r>
-        <w:t xml:space="preserve"> the data set represents a diverse set of daily time series patterns.</w:t>
+        <w:t>with categories of other levels, there are many series that contain zeros with low counts. As such, the data set represents a diverse set of daily time series patterns.</w:t>
       </w:r>
     </w:p>
     <w:tbl>
@@ -1792,10 +1552,7 @@
               <w:jc w:val="both"/>
             </w:pPr>
             <w:r>
-              <w:t>Figure 3: Time series of attended incidents at various levels. The panels show data from the whole country (top panel), by control area, by health board, by priority level, and by natu</w:t>
-            </w:r>
-            <w:r>
-              <w:t>re of incident. Only four of the 35 nature of incident categories are shown to avoid too much overplotting.</w:t>
+              <w:t>Figure 3: Time series of attended incidents at various levels. The panels show data from the whole country (top panel), by control area, by health board, by priority level, and by nature of incident. Only four of the 35 nature of incident categories are shown to avoid too much overplotting.</w:t>
             </w:r>
           </w:p>
         </w:tc>
@@ -1809,19 +1566,13 @@
       </w:pPr>
       <w:r>
         <w:lastRenderedPageBreak/>
-        <w:t>We consider several forecasting models that account for the diverse patterns of the time series across the entire hierarchy. In developing the fore</w:t>
-      </w:r>
-      <w:r>
-        <w:t xml:space="preserve">casting models, the time series of holidays are also used in addition to the attended incidents. We use public holidays, school holidays and Christmas Day and New Year’s Day as predictors of incident attended. </w:t>
+        <w:t xml:space="preserve">We consider several forecasting models that account for the diverse patterns of the time series across the entire hierarchy. In developing the forecasting models, the time series of holidays are also used in addition to the attended incidents. We use public holidays, school holidays and Christmas Day and New Year’s Day as predictors of incident attended. </w:t>
       </w:r>
       <w:r>
         <w:t>These types of holidays</w:t>
       </w:r>
       <w:r>
-        <w:t xml:space="preserve"> will affect peoples’ ac</w:t>
-      </w:r>
-      <w:r>
-        <w:t>tivities and may increase or decrease the number of attended incidents.</w:t>
+        <w:t xml:space="preserve"> will affect peoples’ activities and may increase or decrease the number of attended incidents.</w:t>
       </w:r>
     </w:p>
     <w:p>
@@ -1851,10 +1602,7 @@
         <w:jc w:val="both"/>
       </w:pPr>
       <w:r>
-        <w:t>Given the presence of various patterns in the past attended incidents, we consider three different forecasting models to generate the base forecasts. Once the b</w:t>
-      </w:r>
-      <w:r>
-        <w:t xml:space="preserve">ase forecasts are produced, hierarchical and grouped time series methods are used to reconcile them across all levels. We briefly discuss forecasting models in the following sections, and the hierarchical forecasting methods are discussed in </w:t>
+        <w:t xml:space="preserve">Given the presence of various patterns in the past attended incidents, we consider three different forecasting models to generate the base forecasts. Once the base forecasts are produced, hierarchical and grouped time series methods are used to reconcile them across all levels. We briefly discuss forecasting models in the following sections, and the hierarchical forecasting methods are discussed in </w:t>
       </w:r>
       <w:hyperlink w:anchor="sec-htc">
         <w:r>
@@ -1889,10 +1637,7 @@
       </w:r>
       <w:proofErr w:type="gramEnd"/>
       <w:r>
-        <w:t xml:space="preserve"> past days. We use the empirical distribution of the past daily attended incidents to create the forecast distribution of future </w:t>
-      </w:r>
-      <w:r>
-        <w:t>attended incidents.</w:t>
+        <w:t xml:space="preserve"> past days. We use the empirical distribution of the past daily attended incidents to create the forecast distribution of future attended incidents.</w:t>
       </w:r>
     </w:p>
     <w:p>
@@ -1916,13 +1661,7 @@
       </w:r>
       <w:proofErr w:type="gramEnd"/>
       <w:r>
-        <w:t xml:space="preserve"> and error components in a time series through various forms that can be additive, multiplicative or mixed. </w:t>
-      </w:r>
-      <w:r>
-        <w:t>The trend component can be none (“N”), Additive (“A”) or damped (“Ad”); the seasonality can be none (“N”), Additive (“A”), or multiplicative (“M”); and the error term can be additive (“A”) or multiplicative (“M”). To forecast the attended incidents at each</w:t>
-      </w:r>
-      <w:r>
-        <w:t xml:space="preserve"> level, we use the </w:t>
+        <w:t xml:space="preserve"> and error components in a time series through various forms that can be additive, multiplicative or mixed. The trend component can be none (“N”), Additive (“A”) or damped (“Ad”); the seasonality can be none (“N”), Additive (“A”), or multiplicative (“M”); and the error term can be additive (“A”) or multiplicative (“M”). To forecast the attended incidents at each level, we use the </w:t>
       </w:r>
       <w:proofErr w:type="gramStart"/>
       <w:r>
@@ -1970,10 +1709,7 @@
         <w:jc w:val="both"/>
       </w:pPr>
       <w:r>
-        <w:t>Despit</w:t>
-      </w:r>
-      <w:r>
-        <w:t xml:space="preserve">e the popularity and the relevance of automatic </w:t>
+        <w:t xml:space="preserve">Despite the popularity and the relevance of automatic </w:t>
       </w:r>
       <w:r>
         <w:rPr>
@@ -1993,13 +1729,7 @@
         <w:t>ETS</w:t>
       </w:r>
       <w:r>
-        <w:t xml:space="preserve">, a time </w:t>
-      </w:r>
-      <w:r>
-        <w:t>series transformation approach could be used to generate strictly positive forecasts, although forecast distributions will still be non-integer. An alternative is to use forecasting models that produce integer, non-negative forecasts. In the following sect</w:t>
-      </w:r>
-      <w:r>
-        <w:t>ion we present Generalized Linear Models (GLMs) and Poisson time series regression to produce count base forecasts.</w:t>
+        <w:t>, a time series transformation approach could be used to generate strictly positive forecasts, although forecast distributions will still be non-integer. An alternative is to use forecasting models that produce integer, non-negative forecasts. In the following section we present Generalized Linear Models (GLMs) and Poisson time series regression to produce count base forecasts.</w:t>
       </w:r>
     </w:p>
     <w:p>
@@ -2015,16 +1745,7 @@
         <w:t>Generalized Linear Model (GLM):</w:t>
       </w:r>
       <w:r>
-        <w:t xml:space="preserve"> GLMs are a family of models developed to extend the concept of linear regression models to non-Gaussian dist</w:t>
-      </w:r>
-      <w:r>
-        <w:t>ributions (Faraway 2016). They model the response variable as a particular member of the exponential family, with the mean being a transformation of a linear function of the predictors. One of the models that is frequently used in practice to generate coun</w:t>
-      </w:r>
-      <w:r>
-        <w:t>t forecasts is Poisson regression. We will consider forecasting attended incidents using the covariates spline trend, day of the week dummy variables (from Monday to Sunday), Fourier terms to capture yearly seasonality, public holidays (1 when is public ho</w:t>
-      </w:r>
-      <w:r>
-        <w:t xml:space="preserve">liday, 0 otherwise), school holidays (1 when is school holiday, 0 otherwise) and Christmas Day (1 when is Christmas Day, 0 otherwise) and New </w:t>
+        <w:t xml:space="preserve"> GLMs are a family of models developed to extend the concept of linear regression models to non-Gaussian distributions (Faraway 2016). They model the response variable as a particular member of the exponential family, with the mean being a transformation of a linear function of the predictors. One of the models that is frequently used in practice to generate count forecasts is Poisson regression. We will consider forecasting attended incidents using the covariates spline trend, day of the week dummy variables (from Monday to Sunday), Fourier terms to capture yearly seasonality, public holidays (1 when is public holiday, 0 otherwise), school holidays (1 when is school holiday, 0 otherwise) and Christmas Day (1 when is Christmas Day, 0 otherwise) and New </w:t>
       </w:r>
       <w:r>
         <w:lastRenderedPageBreak/>
@@ -2047,10 +1768,7 @@
         <w:t>)</w:t>
       </w:r>
       <w:r>
-        <w:t xml:space="preserve"> fro</w:t>
-      </w:r>
-      <w:r>
-        <w:t xml:space="preserve">m the </w:t>
+        <w:t xml:space="preserve"> from the </w:t>
       </w:r>
       <w:r>
         <w:rPr>
@@ -2086,10 +1804,7 @@
         <w:t>Poisson Regression using tscount (TSGLM):</w:t>
       </w:r>
       <w:r>
-        <w:t xml:space="preserve"> We also consider another Poisson regression model that takes into acc</w:t>
-      </w:r>
-      <w:r>
-        <w:t xml:space="preserve">ount serial dependence, using the </w:t>
+        <w:t xml:space="preserve"> We also consider another Poisson regression model that takes into account serial dependence, using the </w:t>
       </w:r>
       <w:proofErr w:type="gramStart"/>
       <w:r>
@@ -2118,10 +1833,7 @@
         <w:t>tscount</w:t>
       </w:r>
       <w:r>
-        <w:t xml:space="preserve"> package in R (Liboschik, Fokianos, and Fried 2017) to model the attended incidents. Again, the logarithmic link function is used to ensure that the parameter of Poisson distribution is alway</w:t>
-      </w:r>
-      <w:r>
-        <w:t xml:space="preserve">s positive. This model captures the </w:t>
+        <w:t xml:space="preserve"> package in R (Liboschik, Fokianos, and Fried 2017) to model the attended incidents. Again, the logarithmic link function is used to ensure that the parameter of Poisson distribution is always positive. This model captures the </w:t>
       </w:r>
       <w:proofErr w:type="gramStart"/>
       <w:r>
@@ -2129,10 +1841,7 @@
       </w:r>
       <w:proofErr w:type="gramEnd"/>
       <w:r>
-        <w:t xml:space="preserve"> serial dependence by including three autoregressive terms, in addition to the same covariates that were used in the GLM model. To distinguish this from the previous GLM model, we will refer to this model as “</w:t>
-      </w:r>
-      <w:r>
-        <w:t>TSGLM”.</w:t>
+        <w:t xml:space="preserve"> serial dependence by including three autoregressive terms, in addition to the same covariates that were used in the GLM model. To distinguish this from the previous GLM model, we will refer to this model as “TSGLM”.</w:t>
       </w:r>
     </w:p>
     <w:p>
@@ -2178,19 +1887,7 @@
         <w:jc w:val="both"/>
       </w:pPr>
       <w:r>
-        <w:t>To evaluate the performance of the var</w:t>
-      </w:r>
-      <w:r>
-        <w:t>ious forecasting approaches, we split the data into a series of ten training and test sets. We use a time series cross-validation approach (R. J. Hyndman and Athanasopoulos 2021), with a forecast horizon of 84 days, and each training set expanding in 42-da</w:t>
-      </w:r>
-      <w:r>
-        <w:t>y steps. The first training set uses all data up to 2018-04-25, and the first test set uses the 84 days beginning 2018-04-26. The second training set uses all data up to 2018-06-06, with the second test set using the following 84 days. The largest training</w:t>
-      </w:r>
-      <w:r>
-        <w:t xml:space="preserve"> set ends on 2019-05-09, with the test set ending on 2019-07-31. Model development and hyper-parameter tuning is performed using the training data only. While we compute forecast errors for the entire 12 weeks, we are most interested in the last 42 days of</w:t>
-      </w:r>
-      <w:r>
-        <w:t xml:space="preserve"> each test set, because that corresponds to how forecasts are generated for planning in practice. Forecasting performance is evaluated using both point and probabilistic error measures.</w:t>
+        <w:t>To evaluate the performance of the various forecasting approaches, we split the data into a series of ten training and test sets. We use a time series cross-validation approach (R. J. Hyndman and Athanasopoulos 2021), with a forecast horizon of 84 days, and each training set expanding in 42-day steps. The first training set uses all data up to 2018-04-25, and the first test set uses the 84 days beginning 2018-04-26. The second training set uses all data up to 2018-06-06, with the second test set using the following 84 days. The largest training set ends on 2019-05-09, with the test set ending on 2019-07-31. Model development and hyper-parameter tuning is performed using the training data only. While we compute forecast errors for the entire 12 weeks, we are most interested in the last 42 days of each test set, because that corresponds to how forecasts are generated for planning in practice. Forecasting performance is evaluated using both point and probabilistic error measures.</w:t>
       </w:r>
     </w:p>
     <w:p>
@@ -2199,10 +1896,7 @@
         <w:jc w:val="both"/>
       </w:pPr>
       <w:r>
-        <w:t xml:space="preserve">Point forecast accuracy is measured via the Mean Squared Scaled Error </w:t>
-      </w:r>
-      <w:r>
-        <w:t>(MSSE) and the Mean Absolute Scaled Error (MASE). The Mean Absolute Scaled Error (MASE) (R. J. Hyndman and Koehler 2006) is calculated as:</w:t>
+        <w:t>Point forecast accuracy is measured via the Mean Squared Scaled Error (MSSE) and the Mean Absolute Scaled Error (MASE). The Mean Absolute Scaled Error (MASE) (R. J. Hyndman and Koehler 2006) is calculated as:</w:t>
       </w:r>
     </w:p>
     <w:p>
@@ -2624,10 +2318,7 @@
         </m:sSub>
       </m:oMath>
       <w:r>
-        <w:t xml:space="preserve"> </w:t>
-      </w:r>
-      <w:r>
-        <w:t xml:space="preserve">is the point forecast error for forecast horizon </w:t>
+        <w:t xml:space="preserve"> is the point forecast error for forecast horizon </w:t>
       </w:r>
       <m:oMath>
         <m:r>
@@ -2716,10 +2407,7 @@
         </m:r>
       </m:oMath>
       <w:r>
-        <w:t xml:space="preserve"> is the sample size (the number of observations used for training the forecasting model). The denominator is the mean</w:t>
-      </w:r>
-      <w:r>
-        <w:t xml:space="preserve"> absolute error of the seasonal naive method in the fitting sample of </w:t>
+        <w:t xml:space="preserve"> is the sample size (the number of observations used for training the forecasting model). The denominator is the mean absolute error of the seasonal naive method in the fitting sample of </w:t>
       </w:r>
       <m:oMath>
         <m:r>
@@ -2730,10 +2418,7 @@
         </m:r>
       </m:oMath>
       <w:r>
-        <w:t xml:space="preserve"> observations and is used to scale the error. Smaller MASE values suggest more accurate forecasts. Note that the measure is scale-independent, thus allowing us to average the results a</w:t>
-      </w:r>
-      <w:r>
-        <w:t>cross series.</w:t>
+        <w:t xml:space="preserve"> observations and is used to scale the error. Smaller MASE values suggest more accurate forecasts. Note that the measure is scale-independent, thus allowing us to average the results across series.</w:t>
       </w:r>
     </w:p>
     <w:p>
@@ -3191,10 +2876,7 @@
         <w:jc w:val="both"/>
       </w:pPr>
       <w:r>
-        <w:t>Again, this is scale-independent, and smaller MSSE va</w:t>
-      </w:r>
-      <w:r>
-        <w:t>lues suggest more accurate forecasts.</w:t>
+        <w:t>Again, this is scale-independent, and smaller MSSE values suggest more accurate forecasts.</w:t>
       </w:r>
     </w:p>
     <w:p>
@@ -3203,10 +2885,7 @@
         <w:jc w:val="both"/>
       </w:pPr>
       <w:r>
-        <w:t>To measure the forecast distribution accuracy, we calculate the Continuous Rank Probability Score (Gneiting and Katzfuss 2014). It rewards sharpness and penalizes miscalibration, so it measures overall performance of t</w:t>
-      </w:r>
-      <w:r>
-        <w:t>he forecast distribution.</w:t>
+        <w:t>To measure the forecast distribution accuracy, we calculate the Continuous Rank Probability Score (Gneiting and Katzfuss 2014). It rewards sharpness and penalizes miscalibration, so it measures overall performance of the forecast distribution.</w:t>
       </w:r>
     </w:p>
     <w:p>
@@ -3676,15 +3355,7 @@
           <w:sz w:val="24"/>
           <w:szCs w:val="24"/>
         </w:rPr>
-        <w:t>4. Hierarc</w:t>
-      </w:r>
-      <w:r>
-        <w:rPr>
-          <w:color w:val="auto"/>
-          <w:sz w:val="24"/>
-          <w:szCs w:val="24"/>
-        </w:rPr>
-        <w:t>hical and grouped time series forecasting techniques</w:t>
+        <w:t>4. Hierarchical and grouped time series forecasting techniques</w:t>
       </w:r>
     </w:p>
     <w:p>
@@ -3701,19 +3372,13 @@
       </w:r>
       <w:proofErr w:type="gramEnd"/>
       <w:r>
-        <w:t xml:space="preserve"> EMS, where a collection of time series is available. These series are generally hierarchically organized based on multiple levels such as area/region, health board and/or are aggregated at dif</w:t>
-      </w:r>
-      <w:r>
-        <w:t xml:space="preserve">ferent levels in groups based on nature of demand, priority of demand, or some other attributes. While series could be strictly hierarchical or only grouped bases on some attributes, in many </w:t>
+        <w:t xml:space="preserve"> EMS, where a collection of time series is available. These series are generally hierarchically organized based on multiple levels such as area/region, health board and/or are aggregated at different levels in groups based on nature of demand, priority of demand, or some other attributes. While series could be strictly hierarchical or only grouped bases on some attributes, in many </w:t>
       </w:r>
       <w:r>
         <w:t>situations</w:t>
       </w:r>
       <w:r>
-        <w:t xml:space="preserve"> a more complex structures arise when attributes of inte</w:t>
-      </w:r>
-      <w:r>
-        <w:t xml:space="preserve">rest are both nested and crossed, having hierarchical and grouped structure. This is also the case for our application as discussed in </w:t>
+        <w:t xml:space="preserve"> a more complex structures arise when attributes of interest are both nested and crossed, having hierarchical and grouped structure. This is also the case for our application as discussed in </w:t>
       </w:r>
       <w:hyperlink w:anchor="sec-data">
         <w:r>
@@ -3753,10 +3418,7 @@
         <w:jc w:val="both"/>
       </w:pPr>
       <w:r>
-        <w:t xml:space="preserve">A common practice in healthcare (and EMS) to </w:t>
-      </w:r>
-      <w:r>
-        <w:t xml:space="preserve">predict hierarchical and grouped series relies on producing independent forecasts, also refereed to as base forecasts, typically by different teams as the need for such forecasts arise. We observe </w:t>
+        <w:t xml:space="preserve">A common practice in healthcare (and EMS) to predict hierarchical and grouped series relies on producing independent forecasts, also refereed to as base forecasts, typically by different teams as the need for such forecasts arise. We observe </w:t>
       </w:r>
       <m:oMath>
         <m:r>
@@ -3778,10 +3440,7 @@
         </m:r>
       </m:oMath>
       <w:r>
-        <w:t>, across the entire hierarchical a</w:t>
-      </w:r>
-      <w:r>
-        <w:t xml:space="preserve">nd grouped structure, written as </w:t>
+        <w:t xml:space="preserve">, across the entire hierarchical and grouped structure, written as </w:t>
       </w:r>
       <m:oMath>
         <m:sSub>
@@ -4040,19 +3699,7 @@
         <w:jc w:val="both"/>
       </w:pPr>
       <w:r>
-        <w:t>Traditiona</w:t>
-      </w:r>
-      <w:r>
-        <w:t>lly, approaches to produce coherent forecasts for hierarchical and grouped time series involve using bottom-up and top-down methods by generating forecasts at a single level and then aggregating or disaggregating. Top-down methods require having a unique h</w:t>
-      </w:r>
-      <w:r>
-        <w:t>ierarchical structure to disaggregate forecasts generated at the top level by proportions. However, given that we have multiple grouped attributes combined with the hierarchical structure, there is no unique way to disaggregate top forecasts. Hence the top</w:t>
-      </w:r>
-      <w:r>
-        <w:t>-down approach cannot be used in our application. The recommended approach is to use forecast reconciliation (R. J. Hyndman et al. 2011). In the following sections, we first discuss some notation, and then present bottom-up and forecast reconciliation appr</w:t>
-      </w:r>
-      <w:r>
-        <w:t>oaches used in this study to generate coherent forecasts.</w:t>
+        <w:t>Traditionally, approaches to produce coherent forecasts for hierarchical and grouped time series involve using bottom-up and top-down methods by generating forecasts at a single level and then aggregating or disaggregating. Top-down methods require having a unique hierarchical structure to disaggregate forecasts generated at the top level by proportions. However, given that we have multiple grouped attributes combined with the hierarchical structure, there is no unique way to disaggregate top forecasts. Hence the top-down approach cannot be used in our application. The recommended approach is to use forecast reconciliation (R. J. Hyndman et al. 2011). In the following sections, we first discuss some notation, and then present bottom-up and forecast reconciliation approaches used in this study to generate coherent forecasts.</w:t>
       </w:r>
     </w:p>
     <w:p>
@@ -4975,13 +4622,7 @@
         <w:jc w:val="both"/>
       </w:pPr>
       <w:r>
-        <w:t>Bottom-Up is a simple approach to generate coherent forecasts. It involves first creating the base forecasts for the bottom level series (i.e., the most disaggregated series). Th</w:t>
-      </w:r>
-      <w:r>
-        <w:t>ese forecasts are then aggregated to the upper levels which naturally results in coherent forecasts. The BU approach can capture the dynamics of the series at the bottom level, but these series may be noisy and difficult to forecast. The approach uses only</w:t>
-      </w:r>
-      <w:r>
-        <w:t xml:space="preserve"> the data at the most disaggregated level, and so does not utilize all the information available across the hierarchical and grouped structure.</w:t>
+        <w:t>Bottom-Up is a simple approach to generate coherent forecasts. It involves first creating the base forecasts for the bottom level series (i.e., the most disaggregated series). These forecasts are then aggregated to the upper levels which naturally results in coherent forecasts. The BU approach can capture the dynamics of the series at the bottom level, but these series may be noisy and difficult to forecast. The approach uses only the data at the most disaggregated level, and so does not utilize all the information available across the hierarchical and grouped structure.</w:t>
       </w:r>
     </w:p>
     <w:p>
@@ -5438,10 +5079,7 @@
       </w:r>
       <w:r>
         <w:lastRenderedPageBreak/>
-        <w:t>Least Squares (OLS), Weighted Least Squares (WLS) and Mini</w:t>
-      </w:r>
-      <w:r>
-        <w:t>mum Trace (MinT). We use the implementation of these methods in the fable package in R in the experiment.</w:t>
+        <w:t>Least Squares (OLS), Weighted Least Squares (WLS) and Minimum Trace (MinT). We use the implementation of these methods in the fable package in R in the experiment.</w:t>
       </w:r>
     </w:p>
     <w:p>
@@ -5473,16 +5111,7 @@
         <w:jc w:val="both"/>
       </w:pPr>
       <w:r>
-        <w:t>In this section, we compare the forecasting performance of the Naive, ETS, GLM, and TSGLM models along with the ensemble, us</w:t>
-      </w:r>
-      <w:r>
-        <w:t>ing base forecast and Minimum Trace (MinT) reconciliation methods. We have also computed the forecast accuracy for Ordinary Least Square (OLS) and Weighted Least Square (WLS) approaches, along with bottom-up forecasting. However, they are not reported here</w:t>
-      </w:r>
-      <w:r>
-        <w:t xml:space="preserve"> because their accuracy is outperformed by MinT. We should also note that forecasts, and consequently their corresponding errors, are generated for the entire hierarchy and they could be reported at any level, if required. But to save space, we have report</w:t>
-      </w:r>
-      <w:r>
-        <w:t>ed only the top level (Total), the bottom level, and the levels corresponding to Control areas and Health boards. The latters are chosen because this is where decision-making takes place, so these forecasts are the most important.</w:t>
+        <w:t>In this section, we compare the forecasting performance of the Naive, ETS, GLM, and TSGLM models along with the ensemble, using base forecast and Minimum Trace (MinT) reconciliation methods. We have also computed the forecast accuracy for Ordinary Least Square (OLS) and Weighted Least Square (WLS) approaches, along with bottom-up forecasting. However, they are not reported here because their accuracy is outperformed by MinT. We should also note that forecasts, and consequently their corresponding errors, are generated for the entire hierarchy and they could be reported at any level, if required. But to save space, we have reported only the top level (Total), the bottom level, and the levels corresponding to Control areas and Health boards. The latters are chosen because this is where decision-making takes place, so these forecasts are the most important.</w:t>
       </w:r>
     </w:p>
     <w:p>
@@ -5491,10 +5120,7 @@
         <w:jc w:val="both"/>
       </w:pPr>
       <w:r>
-        <w:t>The overall forecasting p</w:t>
-      </w:r>
-      <w:r>
-        <w:t xml:space="preserve">erformance is reported in </w:t>
+        <w:t xml:space="preserve">The overall forecasting performance is reported in </w:t>
       </w:r>
       <w:hyperlink w:anchor="tbl-result">
         <w:r>
@@ -5505,10 +5131,7 @@
         </w:r>
       </w:hyperlink>
       <w:r>
-        <w:t>, in which the average forecast accuracy over horizons 43–84 days (corresponding to the planning horizon) is presented per model, method, and the hierarchical level. Reported forecast accura</w:t>
-      </w:r>
-      <w:r>
-        <w:t xml:space="preserve">cy is averaged across all forecast horizons, rolling origins, and series at each level. </w:t>
+        <w:t xml:space="preserve">, in which the average forecast accuracy over horizons 43–84 days (corresponding to the planning horizon) is presented per model, method, and the hierarchical level. Reported forecast accuracy is averaged across all forecast horizons, rolling origins, and series at each level. </w:t>
       </w:r>
       <w:hyperlink w:anchor="tbl-result">
         <w:r>
@@ -5519,10 +5142,7 @@
         </w:r>
       </w:hyperlink>
       <w:r>
-        <w:t xml:space="preserve"> presents both point and probabilistic forecast accuracy at total, control area, health board and bottom level series. Point for</w:t>
-      </w:r>
-      <w:r>
-        <w:t xml:space="preserve">ecast performance is reported using MASE and MSSE in </w:t>
+        <w:t xml:space="preserve"> presents both point and probabilistic forecast accuracy at total, control area, health board and bottom level series. Point forecast performance is reported using MASE and MSSE in </w:t>
       </w:r>
       <w:hyperlink w:anchor="tbl-result-1">
         <w:r>
@@ -5563,10 +5183,7 @@
       </w:r>
       <w:proofErr w:type="gramEnd"/>
       <w:r>
-        <w:t> each co</w:t>
-      </w:r>
-      <w:r>
-        <w:t>lumn), based on the smallest values of accuracy measures.</w:t>
+        <w:t> each column), based on the smallest values of accuracy measures.</w:t>
       </w:r>
     </w:p>
     <w:p>
@@ -5602,13 +5219,7 @@
       </w:r>
       <w:proofErr w:type="gramEnd"/>
       <w:r>
-        <w:t> MinT) improves forecast accuracy at the higher levels of the hiera</w:t>
-      </w:r>
-      <w:r>
-        <w:t>rchy including total, control area and health board. However, it is does not result in accuracy improvement at the bottom level series, for which base forecasts are more accurate. This might be due to the noisy structure of time series at the bottom level,</w:t>
-      </w:r>
-      <w:r>
-        <w:t xml:space="preserve"> and possibly due to very different patterns in the aggregated series. It is also clear from </w:t>
+        <w:t xml:space="preserve"> MinT) improves forecast accuracy at the higher levels of the hierarchy including total, control area and health board. However, it is does not result in accuracy improvement at the bottom level series, for which base forecasts are more accurate. This might be due to the noisy structure of time series at the bottom level, and possibly due to very different patterns in the aggregated series. It is also clear from </w:t>
       </w:r>
       <w:hyperlink w:anchor="tbl-result-1">
         <w:r>
@@ -5619,10 +5230,7 @@
         </w:r>
       </w:hyperlink>
       <w:r>
-        <w:t xml:space="preserve"> that the ensemble method improves forecast accuracy at total, control area and health board. However, this does not </w:t>
-      </w:r>
-      <w:r>
-        <w:t>remain valid for bottom series where different individual methods perform best, depending on the accuracy measure.</w:t>
+        <w:t xml:space="preserve"> that the ensemble method improves forecast accuracy at total, control area and health board. However, this does not remain valid for bottom series where different individual methods perform best, depending on the accuracy measure.</w:t>
       </w:r>
     </w:p>
     <w:p>
@@ -9039,16 +8647,7 @@
         </w:r>
       </w:hyperlink>
       <w:r>
-        <w:t xml:space="preserve"> presents the accuracy of the forecast distributions measures by CRPS, which considers both f</w:t>
-      </w:r>
-      <w:r>
-        <w:t>orecasting reliability and interval sharpness. The smaller the value of CRPS, the better the comprehensive performance. We observe that forecast reconciliation results in forecast improvement for the total and health board level. CRPS is almost identical a</w:t>
-      </w:r>
-      <w:r>
-        <w:t>t the control area and health board levels. Base forecasts are slightly better at the control area level, while reconciliation is marginally accurate than base at the bottom level. The ensemble method is also more accurate for higher levels, but ETS perfor</w:t>
-      </w:r>
-      <w:r>
-        <w:t xml:space="preserve">ms </w:t>
+        <w:t xml:space="preserve"> presents the accuracy of the forecast distributions measures by CRPS, which considers both forecasting reliability and interval sharpness. The smaller the value of CRPS, the better the comprehensive performance. We observe that forecast reconciliation results in forecast improvement for the total and health board level. CRPS is almost identical at the control area and health board levels. Base forecasts are slightly better at the control area level, while reconciliation is marginally accurate than base at the bottom level. The ensemble method is also more accurate for higher levels, but ETS performs </w:t>
       </w:r>
       <w:r>
         <w:t>well</w:t>
@@ -9075,10 +8674,7 @@
         <w:t>distributional</w:t>
       </w:r>
       <w:r>
-        <w:t xml:space="preserve"> forecasts</w:t>
-      </w:r>
-      <w:r>
-        <w:t>. The marginal improvement in the average probabilistic forecast accuracy at the bottom level might be due to the reconciliation method giving improved forecast accuracy in the tails of the forecast distribution, which are critical for managing risks.</w:t>
+        <w:t xml:space="preserve"> forecasts. The marginal improvement in the average probabilistic forecast accuracy at the bottom level might be due to the reconciliation method giving improved forecast accuracy in the tails of the forecast distribution, which are critical for managing risks.</w:t>
       </w:r>
     </w:p>
     <w:p>
@@ -9087,19 +8683,13 @@
         <w:jc w:val="both"/>
       </w:pPr>
       <w:r>
-        <w:t>Over</w:t>
-      </w:r>
-      <w:r>
-        <w:t xml:space="preserve">all, our results indicate that forecast reconciliation using the MinT method provides reliable </w:t>
+        <w:t xml:space="preserve">Overall, our results indicate that forecast reconciliation using the MinT method provides reliable </w:t>
       </w:r>
       <w:r>
         <w:t>forecasts and</w:t>
       </w:r>
       <w:r>
-        <w:t xml:space="preserve"> improves upon the base (unreconciled) forecasts at all levels except the bottom-level series. But even there, forecast reconciliation using MinT i</w:t>
-      </w:r>
-      <w:r>
-        <w:t>mproves accuracy in the tails of the distribution.</w:t>
+        <w:t xml:space="preserve"> improves upon the base (unreconciled) forecasts at all levels except the bottom-level series. But even there, forecast reconciliation using MinT improves accuracy in the tails of the distribution.</w:t>
       </w:r>
     </w:p>
     <w:p>
@@ -9130,10 +8720,7 @@
         </w:r>
       </w:hyperlink>
       <w:r>
-        <w:t>. The figure focuses on the hierarchical levels important for decision-making including total, control area, and health board; however, the accuracy could be calculated for any level. We only illustrate the results of t</w:t>
-      </w:r>
-      <w:r>
-        <w:t xml:space="preserve">he MinT method, given its strong performance described in </w:t>
+        <w:t xml:space="preserve">. The figure focuses on the hierarchical levels important for decision-making including total, control area, and health board; however, the accuracy could be calculated for any level. We only illustrate the results of the MinT method, given its strong performance described in </w:t>
       </w:r>
       <w:hyperlink w:anchor="tbl-result">
         <w:r>
@@ -9144,10 +8731,7 @@
         </w:r>
       </w:hyperlink>
       <w:r>
-        <w:t>. For illustration purposes, we report the average weekly forecast accuracy instead of the daily forecast horizon, as this reduces the visual noise in the fig</w:t>
-      </w:r>
-      <w:r>
-        <w:t xml:space="preserve">ure. </w:t>
+        <w:t xml:space="preserve">. For illustration purposes, we report the average weekly forecast accuracy instead of the daily forecast horizon, as this reduces the visual noise in the figure. </w:t>
       </w:r>
       <w:r>
         <w:t>Thus,</w:t>
@@ -9235,13 +8819,7 @@
         </m:r>
       </m:oMath>
       <w:r>
-        <w:t>). The forecast horizon from week 7 to week 12 corresponds to the upcoming planning horizon, which is used by planners and decision-makers. For both the point forecast and distributional accuracy we can see that the ensemble approach performs best across a</w:t>
-      </w:r>
-      <w:r>
-        <w:t>lmost all horizons, with the biggest differences at the highest levels of aggregation. It is important to highlight that, all forecasting models outperform the Naive empirical distribution that is used as a benchmark for both point and probabilistic foreca</w:t>
-      </w:r>
-      <w:r>
-        <w:t>sts.</w:t>
+        <w:t>). The forecast horizon from week 7 to week 12 corresponds to the upcoming planning horizon, which is used by planners and decision-makers. For both the point forecast and distributional accuracy we can see that the ensemble approach performs best across almost all horizons, with the biggest differences at the highest levels of aggregation. It is important to highlight that, all forecasting models outperform the Naive empirical distribution that is used as a benchmark for both point and probabilistic forecasts.</w:t>
       </w:r>
     </w:p>
     <w:tbl>
@@ -9353,19 +8931,7 @@
         <w:jc w:val="both"/>
       </w:pPr>
       <w:r>
-        <w:t>For</w:t>
-      </w:r>
-      <w:r>
-        <w:t>ecasting problems at Emergency Medical Services often have inherent hierarchical and grouped structures. For example, looking at time series of arrival calls in a clinical desk service, Emergency Department admissions, verified incidents, or attended incid</w:t>
-      </w:r>
-      <w:r>
-        <w:t>ents in a country, they could be disaggregated by various attributes of interest. Total demand in the country could be disaggregated by region, then within each region by health board, within each health board, by station/hospital, and so on down to the po</w:t>
-      </w:r>
-      <w:r>
-        <w:t>stcode area. Alternative structures may arise when attributes of interest are crossed rather than nested. For example, the total demand could be disaggregated by priority (e.g., Red, Amber, Green) or by the nature of incidents. It is also natural to have a</w:t>
-      </w:r>
-      <w:r>
-        <w:t xml:space="preserve"> mixed structure, for example, the total demand could be disaggregated by priority </w:t>
+        <w:t xml:space="preserve">Forecasting problems at Emergency Medical Services often have inherent hierarchical and grouped structures. For example, looking at time series of arrival calls in a clinical desk service, Emergency Department admissions, verified incidents, or attended incidents in a country, they could be disaggregated by various attributes of interest. Total demand in the country could be disaggregated by region, then within each region by health board, within each health board, by station/hospital, and so on down to the postcode area. Alternative structures may arise when attributes of interest are crossed rather than nested. For example, the total demand could be disaggregated by priority (e.g., Red, Amber, Green) or by the nature of incidents. It is also natural to have a mixed structure, for example, the total demand could be disaggregated by priority </w:t>
       </w:r>
       <w:r>
         <w:t>and</w:t>
@@ -9380,16 +8946,7 @@
         <w:jc w:val="both"/>
       </w:pPr>
       <w:r>
-        <w:t>Despite the inherent hierarchical structure of the forecasting problem in EMS, the common practice is to produce point forecasts for each time seri</w:t>
-      </w:r>
-      <w:r>
-        <w:t>es independently. This practice may lead to a lack of coordination and possibly undesirable and conflicting outcomes. Furthermore, due to the asymmetric impact of resource allocation in this area, quantifying forecast uncertainty through probabilistic fore</w:t>
-      </w:r>
-      <w:r>
-        <w:t>casts is also of value as it enables planners to manage associated risks. In this paper, we investigate the application of hierarchical forecasting methods for producing probabilistic forecasts of daily incidents attended up to 84 days ahead, using differe</w:t>
-      </w:r>
-      <w:r>
-        <w:t>nt forecasting methods.</w:t>
+        <w:t>Despite the inherent hierarchical structure of the forecasting problem in EMS, the common practice is to produce point forecasts for each time series independently. This practice may lead to a lack of coordination and possibly undesirable and conflicting outcomes. Furthermore, due to the asymmetric impact of resource allocation in this area, quantifying forecast uncertainty through probabilistic forecasts is also of value as it enables planners to manage associated risks. In this paper, we investigate the application of hierarchical forecasting methods for producing probabilistic forecasts of daily incidents attended up to 84 days ahead, using different forecasting methods.</w:t>
       </w:r>
     </w:p>
     <w:p>
@@ -9399,22 +8956,13 @@
       </w:pPr>
       <w:r>
         <w:lastRenderedPageBreak/>
-        <w:t>Our results indicate that forecast reconciliation in EMS can not only contribute to a more coordinated approach to the planning and decision-making through producing coherent forecasts, but also it can result in forecast accuracy im</w:t>
-      </w:r>
-      <w:r>
-        <w:t>provements. Our proposed forecasting models, combined with reconciliation approaches, outperform the empirical distribution benchmark. We show that a substantial forecast improvement can be achieved at higher levels of aggregation by applying forecast reco</w:t>
-      </w:r>
-      <w:r>
-        <w:t xml:space="preserve">nciliation methods. When a point forecast is of interest at the bottom level of the series, we observe that reconciliation may not improve the forecast </w:t>
+        <w:t xml:space="preserve">Our results indicate that forecast reconciliation in EMS can not only contribute to a more coordinated approach to the planning and decision-making through producing coherent forecasts, but also it can result in forecast accuracy improvements. Our proposed forecasting models, combined with reconciliation approaches, outperform the empirical distribution benchmark. We show that a substantial forecast improvement can be achieved at higher levels of aggregation by applying forecast reconciliation methods. When a point forecast is of interest at the bottom level of the series, we observe that reconciliation may not improve the forecast </w:t>
       </w:r>
       <w:r>
         <w:t>accuracy if</w:t>
       </w:r>
       <w:r>
-        <w:t xml:space="preserve"> the bottom series are noisy and lack systematic patterns. However, forecast reconciliation </w:t>
-      </w:r>
-      <w:r>
-        <w:t>may result in more accurate forecast results for bottom series, if we are interested in the tails of forecast distribution rather than just center measures like mean (</w:t>
+        <w:t xml:space="preserve"> the bottom series are noisy and lack systematic patterns. However, forecast reconciliation may result in more accurate forecast results for bottom series, if we are interested in the tails of forecast distribution rather than just center measures like mean (</w:t>
       </w:r>
       <w:proofErr w:type="gramStart"/>
       <w:r>
@@ -9422,13 +8970,7 @@
       </w:r>
       <w:proofErr w:type="gramEnd"/>
       <w:r>
-        <w:t> point forecast). Coherent forecasts are also crucial for informing planning activiti</w:t>
-      </w:r>
-      <w:r>
-        <w:t>es, and we demonstrate that the proposed models produce coherent forecasts across all forecast horizons. Therefore, we recommend that forecast reconciliation approaches be adopted for routine use in EMS, whenever hierarchical and/or grouped time series dat</w:t>
-      </w:r>
-      <w:r>
-        <w:t>a need to be forecasted. Moreover, we found that using an ensemble forecasting model, combining all models developed in this paper, instead of using each individually, works remarkably well for our mixed hierarchical &amp; grouped structure.</w:t>
+        <w:t> point forecast). Coherent forecasts are also crucial for informing planning activities, and we demonstrate that the proposed models produce coherent forecasts across all forecast horizons. Therefore, we recommend that forecast reconciliation approaches be adopted for routine use in EMS, whenever hierarchical and/or grouped time series data need to be forecasted. Moreover, we found that using an ensemble forecasting model, combining all models developed in this paper, instead of using each individually, works remarkably well for our mixed hierarchical &amp; grouped structure.</w:t>
       </w:r>
     </w:p>
     <w:p>
@@ -9437,13 +8979,7 @@
         <w:jc w:val="both"/>
       </w:pPr>
       <w:r>
-        <w:t>Further research c</w:t>
-      </w:r>
-      <w:r>
-        <w:t>ould investigate the practical benefits of probabilistic hierarchical forecasting in EMS. Linking forecasts with its utilities (response time, resource utilization, etc) can offer an opportunity to maximize benefits through a more holistic planning approac</w:t>
-      </w:r>
-      <w:r>
-        <w:t>h. While we generated count distributions of attended incidents for the base forecasts using Poisson regression models, the reconciled forecast distributions are not counts. This could be also an avenue for further research.</w:t>
+        <w:t>Further research could investigate the practical benefits of probabilistic hierarchical forecasting in EMS. Linking forecasts with its utilities (response time, resource utilization, etc) can offer an opportunity to maximize benefits through a more holistic planning approach. While we generated count distributions of attended incidents for the base forecasts using Poisson regression models, the reconciled forecast distributions are not counts. This could be also an avenue for further research.</w:t>
       </w:r>
     </w:p>
     <w:p>
@@ -9470,14 +9006,21 @@
     <w:p>
       <w:pPr>
         <w:pStyle w:val="FirstParagraph"/>
-        <w:jc w:val="both"/>
-      </w:pPr>
-      <w:r>
-        <w:t>R code to pr</w:t>
-      </w:r>
-      <w:r>
-        <w:t xml:space="preserve">oduce all results in this paper is available at </w:t>
-      </w:r>
+      </w:pPr>
+      <w:r>
+        <w:t>R code to produce all results in this paper is available at</w:t>
+      </w:r>
+      <w:r>
+        <w:t xml:space="preserve"> </w:t>
+      </w:r>
+      <w:hyperlink r:id="rId12" w:history="1">
+        <w:r>
+          <w:rPr>
+            <w:rStyle w:val="Hyperlink"/>
+          </w:rPr>
+          <w:t>https://github.com/bahmanrostamitabar/hierarchical_forecasting_EMS</w:t>
+        </w:r>
+      </w:hyperlink>
     </w:p>
     <w:p>
       <w:pPr>
@@ -9518,10 +9061,7 @@
         <w:t>Principles of Forecasting: A Handbook for Researchers and Practitioners</w:t>
       </w:r>
       <w:r>
-        <w:t>, edited by J Scott Armstrong, 443–72. Kluwer Academic Publish</w:t>
-      </w:r>
-      <w:r>
-        <w:t>ers.</w:t>
+        <w:t>, edited by J Scott Armstrong, 443–72. Kluwer Academic Publishers.</w:t>
       </w:r>
     </w:p>
     <w:p>
@@ -9553,10 +9093,7 @@
       <w:bookmarkStart w:id="29" w:name="ref-ekstrom2015forecasting"/>
       <w:bookmarkEnd w:id="28"/>
       <w:r>
-        <w:t xml:space="preserve">Ekström, Andreas, Lisa Kurland, Nasim Farrokhnia, Maaret Castrén, and Martin </w:t>
-      </w:r>
-      <w:r>
-        <w:t xml:space="preserve">Nordberg. 2015. “Forecasting Emergency Department Visits Using Internet Data.” </w:t>
+        <w:t xml:space="preserve">Ekström, Andreas, Lisa Kurland, Nasim Farrokhnia, Maaret Castrén, and Martin Nordberg. 2015. “Forecasting Emergency Department Visits Using Internet Data.” </w:t>
       </w:r>
       <w:r>
         <w:rPr>
@@ -9606,14 +9143,7 @@
           <w:i/>
           <w:iCs/>
         </w:rPr>
-        <w:t>Annual Review of Statistics and Its Appli</w:t>
-      </w:r>
-      <w:r>
-        <w:rPr>
-          <w:i/>
-          <w:iCs/>
-        </w:rPr>
-        <w:t>cation</w:t>
+        <w:t>Annual Review of Statistics and Its Application</w:t>
       </w:r>
       <w:r>
         <w:t xml:space="preserve"> 1: 125–51.</w:t>
@@ -9648,10 +9178,7 @@
       <w:bookmarkStart w:id="33" w:name="ref-gul2020exhaustive"/>
       <w:bookmarkEnd w:id="32"/>
       <w:r>
-        <w:t>Gul, Muhammet,</w:t>
-      </w:r>
-      <w:r>
-        <w:t xml:space="preserve"> and Erkan Celik. 2020. “An Exhaustive Review and Analysis on Applications of Statistical Forecasting in Hospital Emergency Departments.” </w:t>
+        <w:t xml:space="preserve">Gul, Muhammet, and Erkan Celik. 2020. “An Exhaustive Review and Analysis on Applications of Statistical Forecasting in Hospital Emergency Departments.” </w:t>
       </w:r>
       <w:r>
         <w:rPr>
@@ -9672,10 +9199,7 @@
       <w:bookmarkStart w:id="34" w:name="ref-9659837"/>
       <w:bookmarkEnd w:id="33"/>
       <w:r>
-        <w:t>Haugsbø Hermansen, Anna, and Ole Jakob Mengshoel. 2021. “Forecasting Ambulance Demand Us</w:t>
-      </w:r>
-      <w:r>
-        <w:t xml:space="preserve">ing Machine Learning: A Case Study from Oslo, Norway.” In </w:t>
+        <w:t xml:space="preserve">Haugsbø Hermansen, Anna, and Ole Jakob Mengshoel. 2021. “Forecasting Ambulance Demand Using Machine Learning: A Case Study from Oslo, Norway.” In </w:t>
       </w:r>
       <w:r>
         <w:rPr>
@@ -9687,7 +9211,7 @@
       <w:r>
         <w:t xml:space="preserve">, 01–10. </w:t>
       </w:r>
-      <w:hyperlink r:id="rId12">
+      <w:hyperlink r:id="rId13">
         <w:r>
           <w:rPr>
             <w:rStyle w:val="Hyperlink"/>
@@ -9707,10 +9231,7 @@
       <w:bookmarkStart w:id="35" w:name="ref-hulshof2012taxonomic"/>
       <w:bookmarkEnd w:id="34"/>
       <w:r>
-        <w:t>Hulshof, Pet</w:t>
-      </w:r>
-      <w:r>
-        <w:t xml:space="preserve">er JH, Nikky Kortbeek, Richard J Boucherie, Erwin W Hans, and Piet JM Bakker. 2012. “Taxonomic Classification of Planning Decisions in Health Care: A Structured Review of the State of the Art in OR/MS.” </w:t>
+        <w:t xml:space="preserve">Hulshof, Peter JH, Nikky Kortbeek, Richard J Boucherie, Erwin W Hans, and Piet JM Bakker. 2012. “Taxonomic Classification of Planning Decisions in Health Care: A Structured Review of the State of the Art in OR/MS.” </w:t>
       </w:r>
       <w:r>
         <w:rPr>
@@ -9767,19 +9288,12 @@
           <w:i/>
           <w:iCs/>
         </w:rPr>
-        <w:t>Forecasting: Principles and Pra</w:t>
-      </w:r>
-      <w:r>
-        <w:rPr>
-          <w:i/>
-          <w:iCs/>
-        </w:rPr>
-        <w:t>ctice</w:t>
+        <w:t>Forecasting: Principles and Practice</w:t>
       </w:r>
       <w:r>
         <w:t xml:space="preserve">. 3rd ed. OTexts. </w:t>
       </w:r>
-      <w:hyperlink r:id="rId13">
+      <w:hyperlink r:id="rId14">
         <w:r>
           <w:rPr>
             <w:rStyle w:val="Hyperlink"/>
@@ -9811,7 +9325,7 @@
       <w:r>
         <w:t xml:space="preserve"> 26 (3): 1–22. </w:t>
       </w:r>
-      <w:hyperlink r:id="rId14">
+      <w:hyperlink r:id="rId15">
         <w:r>
           <w:rPr>
             <w:rStyle w:val="Hyperlink"/>
@@ -9852,10 +9366,7 @@
       <w:bookmarkStart w:id="40" w:name="ref-Rforecast"/>
       <w:bookmarkEnd w:id="39"/>
       <w:r>
-        <w:t>Hyndman, Rob, Geor</w:t>
-      </w:r>
-      <w:r>
-        <w:t xml:space="preserve">ge Athanasopoulos, Christoph Bergmeir, Gabriel Caceres, Leanne Chhay, Mitchell O’Hara-Wild, Fotios Petropoulos, Slava Razbash, Earo Wang, and Farah Yasmeen. 2022. </w:t>
+        <w:t xml:space="preserve">Hyndman, Rob, George Athanasopoulos, Christoph Bergmeir, Gabriel Caceres, Leanne Chhay, Mitchell O’Hara-Wild, Fotios Petropoulos, Slava Razbash, Earo Wang, and Farah Yasmeen. 2022. </w:t>
       </w:r>
       <w:r>
         <w:rPr>
@@ -9867,7 +9378,7 @@
       <w:r>
         <w:t xml:space="preserve">. </w:t>
       </w:r>
-      <w:hyperlink r:id="rId15">
+      <w:hyperlink r:id="rId16">
         <w:r>
           <w:rPr>
             <w:rStyle w:val="Hyperlink"/>
@@ -9894,14 +9405,7 @@
           <w:i/>
           <w:iCs/>
         </w:rPr>
-        <w:t>International Journal of Forecasti</w:t>
-      </w:r>
-      <w:r>
-        <w:rPr>
-          <w:i/>
-          <w:iCs/>
-        </w:rPr>
-        <w:t>ng</w:t>
+        <w:t>International Journal of Forecasting</w:t>
       </w:r>
       <w:r>
         <w:t xml:space="preserve"> 32 (3): 865–74.</w:t>
@@ -9937,10 +9441,7 @@
       <w:bookmarkEnd w:id="42"/>
       <w:r>
         <w:lastRenderedPageBreak/>
-        <w:t>Liboschik, Tobias, Konstantinos Fokianos, an</w:t>
-      </w:r>
-      <w:r>
-        <w:t xml:space="preserve">d Roland Fried. 2017. “Tscount: An R Package for Analysis of Count Time Series Following Generalized Linear Models.” </w:t>
+        <w:t xml:space="preserve">Liboschik, Tobias, Konstantinos Fokianos, and Roland Fried. 2017. “Tscount: An R Package for Analysis of Count Time Series Following Generalized Linear Models.” </w:t>
       </w:r>
       <w:r>
         <w:rPr>
@@ -9952,18 +9453,12 @@
       <w:r>
         <w:t xml:space="preserve"> 82 (5): 1–51. </w:t>
       </w:r>
-      <w:hyperlink r:id="rId16">
+      <w:hyperlink r:id="rId17">
         <w:r>
           <w:rPr>
             <w:rStyle w:val="Hyperlink"/>
           </w:rPr>
-          <w:t>https://doi.org/10.18637/jss.v082.i0</w:t>
-        </w:r>
-        <w:r>
-          <w:rPr>
-            <w:rStyle w:val="Hyperlink"/>
-          </w:rPr>
-          <w:t>5</w:t>
+          <w:t>https://doi.org/10.18637/jss.v082.i05</w:t>
         </w:r>
       </w:hyperlink>
       <w:r>
@@ -9990,7 +9485,7 @@
       <w:r>
         <w:t xml:space="preserve">. </w:t>
       </w:r>
-      <w:hyperlink r:id="rId17">
+      <w:hyperlink r:id="rId18">
         <w:r>
           <w:rPr>
             <w:rStyle w:val="Hyperlink"/>
@@ -10022,7 +9517,7 @@
       <w:r>
         <w:t xml:space="preserve"> 38 (3): 1197–1213. </w:t>
       </w:r>
-      <w:hyperlink r:id="rId18">
+      <w:hyperlink r:id="rId19">
         <w:r>
           <w:rPr>
             <w:rStyle w:val="Hyperlink"/>
@@ -10042,10 +9537,7 @@
       <w:bookmarkStart w:id="46" w:name="ref-sasaki2010using"/>
       <w:bookmarkEnd w:id="45"/>
       <w:r>
-        <w:t>Sasaki, Satoshi, Alexis J Comber, Hiroshi Suzuki, and Chris Brunsdon. 2010. “Using Genetic Algorithms to Optimise Current and Future Healt</w:t>
-      </w:r>
-      <w:r>
-        <w:t xml:space="preserve">h Planning-the Example of Ambulance Locations.” </w:t>
+        <w:t xml:space="preserve">Sasaki, Satoshi, Alexis J Comber, Hiroshi Suzuki, and Chris Brunsdon. 2010. “Using Genetic Algorithms to Optimise Current and Future Health Planning-the Example of Ambulance Locations.” </w:t>
       </w:r>
       <w:r>
         <w:rPr>
@@ -10073,14 +9565,7 @@
           <w:i/>
           <w:iCs/>
         </w:rPr>
-        <w:t>Under Revi</w:t>
-      </w:r>
-      <w:r>
-        <w:rPr>
-          <w:i/>
-          <w:iCs/>
-        </w:rPr>
-        <w:t>ew in European Journal of Operational Research</w:t>
+        <w:t>Under Review in European Journal of Operational Research</w:t>
       </w:r>
       <w:r>
         <w:t>.</w:t>
@@ -10115,10 +9600,7 @@
       <w:bookmarkStart w:id="49" w:name="ref-vile2012predicting"/>
       <w:bookmarkEnd w:id="48"/>
       <w:r>
-        <w:t>Vile, Juli</w:t>
-      </w:r>
-      <w:r>
-        <w:t xml:space="preserve">e Leanne, Jonathan W Gillard, Paul R Harper, and Vincent A Knight. 2012. “Predicting Ambulance Demand Using Singular Spectrum Analysis.” </w:t>
+        <w:t xml:space="preserve">Vile, Julie Leanne, Jonathan W Gillard, Paul R Harper, and Vincent A Knight. 2012. “Predicting Ambulance Demand Using Singular Spectrum Analysis.” </w:t>
       </w:r>
       <w:r>
         <w:rPr>
@@ -10139,10 +9621,7 @@
       <w:bookmarkStart w:id="50" w:name="ref-vile2016time"/>
       <w:bookmarkEnd w:id="49"/>
       <w:r>
-        <w:t>Vile, Julie Leanne, Jonathan William Gillard, Paul Robert</w:t>
-      </w:r>
-      <w:r>
-        <w:t xml:space="preserve"> Harper, and Vincent Anthony Knight. 2016. “Time-dependent stochastic methods for managing and scheduling Emergency Medical Services.” </w:t>
+        <w:t xml:space="preserve">Vile, Julie Leanne, Jonathan William Gillard, Paul Robert Harper, and Vincent Anthony Knight. 2016. “Time-dependent stochastic methods for managing and scheduling Emergency Medical Services.” </w:t>
       </w:r>
       <w:r>
         <w:rPr>
@@ -10163,10 +9642,7 @@
       <w:bookmarkStart w:id="51" w:name="ref-combinations"/>
       <w:bookmarkEnd w:id="50"/>
       <w:r>
-        <w:t>Wang, Xiaoqian, Rob J Hyndman, Feng Li, and Yanfei Kang. 2022. “Forecast Co</w:t>
-      </w:r>
-      <w:r>
-        <w:t xml:space="preserve">mbinations: An over 50-Year Review.” </w:t>
+        <w:t xml:space="preserve">Wang, Xiaoqian, Rob J Hyndman, Feng Li, and Yanfei Kang. 2022. “Forecast Combinations: An over 50-Year Review.” </w:t>
       </w:r>
       <w:r>
         <w:rPr>
@@ -10178,7 +9654,7 @@
       <w:r>
         <w:t xml:space="preserve">. </w:t>
       </w:r>
-      <w:hyperlink r:id="rId19">
+      <w:hyperlink r:id="rId20">
         <w:r>
           <w:rPr>
             <w:rStyle w:val="Hyperlink"/>
@@ -10198,10 +9674,7 @@
       <w:bookmarkStart w:id="52" w:name="ref-wargon2009systematic"/>
       <w:bookmarkEnd w:id="51"/>
       <w:r>
-        <w:t>Wargon, M, B Guidet, TD Hoang, and G Hejblum. 2009. “A Systematic R</w:t>
-      </w:r>
-      <w:r>
-        <w:t xml:space="preserve">eview of Models for Forecasting the Number of Emergency Department Visits.” </w:t>
+        <w:t xml:space="preserve">Wargon, M, B Guidet, TD Hoang, and G Hejblum. 2009. “A Systematic Review of Models for Forecasting the Number of Emergency Department Visits.” </w:t>
       </w:r>
       <w:r>
         <w:rPr>
@@ -10222,10 +9695,7 @@
       <w:bookmarkStart w:id="53" w:name="ref-WicEtAl2019"/>
       <w:bookmarkEnd w:id="52"/>
       <w:r>
-        <w:t>Wickramasuriya, Shanika L., George Athanasopoulos, and Rob J. Hyndman. 2019. “Optimal Forecast Reconciliation for Hierarchical and Groupe</w:t>
-      </w:r>
-      <w:r>
-        <w:t xml:space="preserve">d Time Series Through Trace Minimization.” </w:t>
+        <w:t xml:space="preserve">Wickramasuriya, Shanika L., George Athanasopoulos, and Rob J. Hyndman. 2019. “Optimal Forecast Reconciliation for Hierarchical and Grouped Time Series Through Trace Minimization.” </w:t>
       </w:r>
       <w:r>
         <w:rPr>
@@ -10237,7 +9707,7 @@
       <w:r>
         <w:t xml:space="preserve"> 114 (526): 804–19. </w:t>
       </w:r>
-      <w:hyperlink r:id="rId20">
+      <w:hyperlink r:id="rId21">
         <w:r>
           <w:rPr>
             <w:rStyle w:val="Hyperlink"/>
@@ -10289,10 +9759,7 @@
         <w:t>The Annals of Applied Statistics</w:t>
       </w:r>
       <w:r>
-        <w:t xml:space="preserve"> 10 (4): 1</w:t>
-      </w:r>
-      <w:r>
-        <w:t>977–96.</w:t>
+        <w:t xml:space="preserve"> 10 (4): 1977–96.</w:t>
       </w:r>
       <w:bookmarkEnd w:id="25"/>
       <w:bookmarkEnd w:id="27"/>
@@ -10707,6 +10174,13 @@
     <w:lsdException w:name="Placeholder Text" w:semiHidden="1"/>
     <w:lsdException w:name="Light Shading"/>
     <w:lsdException w:name="Light List"/>
+    <w:lsdException w:name="Light Grid"/>
+    <w:lsdException w:name="Medium Shading 1"/>
+    <w:lsdException w:name="Medium Shading 2"/>
+    <w:lsdException w:name="Medium List 1"/>
+    <w:lsdException w:name="Medium List 2"/>
+    <w:lsdException w:name="Medium Grid 1"/>
+    <w:lsdException w:name="Medium Grid 2"/>
     <w:lsdException w:name="Medium Grid 3"/>
     <w:lsdException w:name="Dark List"/>
     <w:lsdException w:name="Colorful Shading"/>
@@ -11669,6 +11143,18 @@
       <w:shd w:val="clear" w:color="auto" w:fill="F1F3F5"/>
     </w:rPr>
   </w:style>
+  <w:style w:type="character" w:styleId="UnresolvedMention">
+    <w:name w:val="Unresolved Mention"/>
+    <w:basedOn w:val="DefaultParagraphFont"/>
+    <w:uiPriority w:val="99"/>
+    <w:semiHidden/>
+    <w:unhideWhenUsed/>
+    <w:rsid w:val="00972D20"/>
+    <w:rPr>
+      <w:color w:val="605E5C"/>
+      <w:shd w:val="clear" w:color="auto" w:fill="E1DFDD"/>
+    </w:rPr>
+  </w:style>
 </w:styles>
 </file>
 

</xml_diff>